<commit_message>
Arrows and databases on pieces
</commit_message>
<xml_diff>
--- a/teamWorkDB.docx
+++ b/teamWorkDB.docx
@@ -56,6 +56,8 @@
           </wp:inline>
         </w:drawing>
       </w:r>
+      <w:bookmarkStart w:id="0" w:name="_GoBack"/>
+      <w:bookmarkEnd w:id="0"/>
     </w:p>
     <w:tbl>
       <w:tblPr>
@@ -456,6 +458,9 @@
             <w:pPr>
               <w:cnfStyle w:val="000000000000" w:firstRow="0" w:lastRow="0" w:firstColumn="0" w:lastColumn="0" w:oddVBand="0" w:evenVBand="0" w:oddHBand="0" w:evenHBand="0" w:firstRowFirstColumn="0" w:firstRowLastColumn="0" w:lastRowFirstColumn="0" w:lastRowLastColumn="0"/>
             </w:pPr>
+            <w:r>
+              <w:t>Malina</w:t>
+            </w:r>
           </w:p>
         </w:tc>
       </w:tr>
@@ -537,8 +542,6 @@
             <w:pPr>
               <w:cnfStyle w:val="000000000000" w:firstRow="0" w:lastRow="0" w:firstColumn="0" w:lastColumn="0" w:oddVBand="0" w:evenVBand="0" w:oddHBand="0" w:evenHBand="0" w:firstRowFirstColumn="0" w:firstRowLastColumn="0" w:lastRowFirstColumn="0" w:lastRowLastColumn="0"/>
             </w:pPr>
-            <w:bookmarkStart w:id="0" w:name="_GoBack"/>
-            <w:bookmarkEnd w:id="0"/>
           </w:p>
         </w:tc>
       </w:tr>

</xml_diff>